<commit_message>
fixed error: removes balance instead of adding
</commit_message>
<xml_diff>
--- a/docs/Testing.docx
+++ b/docs/Testing.docx
@@ -639,12 +639,12 @@
           <w:p>
             <w:pPr>
               <w:pStyle w:val="style49"/>
-              <w:suppressLineNumbers/>
-              <w:spacing w:after="200" w:before="0"/>
-              <w:contextualSpacing w:val="false"/>
-            </w:pPr>
-            <w:r>
-              <w:rPr/>
+              <w:spacing w:after="200" w:before="0"/>
+              <w:contextualSpacing w:val="false"/>
+            </w:pPr>
+            <w:r>
+              <w:rPr/>
+              <w:t>Got two different chance cards (PASS)</w:t>
             </w:r>
           </w:p>
         </w:tc>

</xml_diff>

<commit_message>
last push on tuesday for matt
</commit_message>
<xml_diff>
--- a/docs/Testing.docx
+++ b/docs/Testing.docx
@@ -1232,12 +1232,12 @@
           <w:p>
             <w:pPr>
               <w:pStyle w:val="style49"/>
-              <w:suppressLineNumbers/>
-              <w:spacing w:after="200" w:before="0"/>
-              <w:contextualSpacing w:val="false"/>
-            </w:pPr>
-            <w:r>
-              <w:rPr/>
+              <w:spacing w:after="200" w:before="0"/>
+              <w:contextualSpacing w:val="false"/>
+            </w:pPr>
+            <w:r>
+              <w:rPr/>
+              <w:t>No bugs or errors</w:t>
             </w:r>
           </w:p>
         </w:tc>
@@ -1625,12 +1625,18 @@
             </w:pPr>
             <w:r>
               <w:rPr/>
-              <w:t>Player gets house on Old Kent Road, pays £</w:t>
+              <w:t xml:space="preserve">Player gets house on Old Kent Road, pays </w:t>
+            </w:r>
+            <w:bookmarkStart w:id="8" w:name="__DdeLink__1267_1443142718"/>
+            <w:r>
+              <w:rPr/>
+              <w:t>£</w:t>
             </w:r>
             <w:r>
               <w:rPr/>
               <w:t>5</w:t>
             </w:r>
+            <w:bookmarkEnd w:id="8"/>
             <w:r>
               <w:rPr/>
               <w:t>0</w:t>
@@ -1661,6 +1667,15 @@
             </w:pPr>
             <w:r>
               <w:rPr/>
+              <w:t>Player got house on Old Kent Road, paid £</w:t>
+            </w:r>
+            <w:r>
+              <w:rPr/>
+              <w:t>5</w:t>
+            </w:r>
+            <w:r>
+              <w:rPr/>
+              <w:t xml:space="preserve">0 </w:t>
             </w:r>
           </w:p>
         </w:tc>
@@ -2143,12 +2158,12 @@
           <w:p>
             <w:pPr>
               <w:pStyle w:val="style49"/>
-              <w:suppressLineNumbers/>
-              <w:spacing w:after="200" w:before="0"/>
-              <w:contextualSpacing w:val="false"/>
-            </w:pPr>
-            <w:r>
-              <w:rPr/>
+              <w:spacing w:after="200" w:before="0"/>
+              <w:contextualSpacing w:val="false"/>
+            </w:pPr>
+            <w:r>
+              <w:rPr/>
+              <w:t>No bugs or errors</w:t>
             </w:r>
           </w:p>
         </w:tc>
@@ -2162,9 +2177,9 @@
         </w:tabs>
         <w:ind w:hanging="0" w:left="-67" w:right="0"/>
       </w:pPr>
-      <w:bookmarkStart w:id="8" w:name="player-and-playermanager-class1"/>
       <w:bookmarkStart w:id="9" w:name="player-and-playermanager-class1"/>
-      <w:bookmarkEnd w:id="9"/>
+      <w:bookmarkStart w:id="10" w:name="player-and-playermanager-class1"/>
+      <w:bookmarkEnd w:id="10"/>
       <w:r>
         <w:rPr/>
       </w:r>
@@ -2185,8 +2200,8 @@
           <w:numId w:val="2"/>
         </w:numPr>
       </w:pPr>
-      <w:bookmarkStart w:id="10" w:name="property-and-related-classes"/>
-      <w:bookmarkEnd w:id="10"/>
+      <w:bookmarkStart w:id="11" w:name="property-and-related-classes"/>
+      <w:bookmarkEnd w:id="11"/>
       <w:r>
         <w:rPr/>
         <w:t>Property and Related Classes</w:t>
@@ -2755,8 +2770,8 @@
               <w:spacing w:after="200" w:before="0"/>
               <w:contextualSpacing w:val="false"/>
             </w:pPr>
-            <w:bookmarkStart w:id="11" w:name="__DdeLink__85_1377876726"/>
-            <w:bookmarkEnd w:id="11"/>
+            <w:bookmarkStart w:id="12" w:name="__DdeLink__85_1377876726"/>
+            <w:bookmarkEnd w:id="12"/>
             <w:r>
               <w:rPr/>
               <w:t>Give player A two houses on Old Kent Road, send player B to Old Kent Road</w:t>
@@ -3182,9 +3197,9 @@
       <w:pPr>
         <w:pStyle w:val="style35"/>
       </w:pPr>
-      <w:bookmarkStart w:id="12" w:name="property-and-related-classes1"/>
       <w:bookmarkStart w:id="13" w:name="property-and-related-classes1"/>
-      <w:bookmarkEnd w:id="13"/>
+      <w:bookmarkStart w:id="14" w:name="property-and-related-classes1"/>
+      <w:bookmarkEnd w:id="14"/>
       <w:r>
         <w:rPr/>
       </w:r>
@@ -3197,8 +3212,8 @@
           <w:numId w:val="2"/>
         </w:numPr>
       </w:pPr>
-      <w:bookmarkStart w:id="14" w:name="integration-testing"/>
-      <w:bookmarkEnd w:id="14"/>
+      <w:bookmarkStart w:id="15" w:name="integration-testing"/>
+      <w:bookmarkEnd w:id="15"/>
       <w:r>
         <w:rPr/>
         <w:t>2. Integration Testing</w:t>
@@ -3212,10 +3227,10 @@
           <w:numId w:val="2"/>
         </w:numPr>
       </w:pPr>
-      <w:bookmarkStart w:id="15" w:name="game-and-board-classes"/>
-      <w:bookmarkStart w:id="16" w:name="integration-testing1"/>
-      <w:bookmarkEnd w:id="15"/>
+      <w:bookmarkStart w:id="16" w:name="game-and-board-classes"/>
+      <w:bookmarkStart w:id="17" w:name="integration-testing1"/>
       <w:bookmarkEnd w:id="16"/>
+      <w:bookmarkEnd w:id="17"/>
       <w:r>
         <w:rPr/>
         <w:t>Game and Board Classes</w:t>
@@ -3614,9 +3629,9 @@
       <w:pPr>
         <w:pStyle w:val="style35"/>
       </w:pPr>
-      <w:bookmarkStart w:id="17" w:name="game-and-board-classes1"/>
       <w:bookmarkStart w:id="18" w:name="game-and-board-classes1"/>
-      <w:bookmarkEnd w:id="18"/>
+      <w:bookmarkStart w:id="19" w:name="game-and-board-classes1"/>
+      <w:bookmarkEnd w:id="19"/>
       <w:r>
         <w:rPr/>
       </w:r>
@@ -3629,8 +3644,8 @@
           <w:numId w:val="2"/>
         </w:numPr>
       </w:pPr>
-      <w:bookmarkStart w:id="19" w:name="system-testing"/>
-      <w:bookmarkEnd w:id="19"/>
+      <w:bookmarkStart w:id="20" w:name="system-testing"/>
+      <w:bookmarkEnd w:id="20"/>
       <w:r>
         <w:rPr/>
         <w:t>3. System Testing</w:t>
@@ -3646,10 +3661,10 @@
         <w:tabs/>
         <w:ind w:hanging="0" w:left="-17" w:right="0"/>
       </w:pPr>
-      <w:bookmarkStart w:id="20" w:name="functional-testing"/>
-      <w:bookmarkStart w:id="21" w:name="system-testing1"/>
-      <w:bookmarkEnd w:id="20"/>
+      <w:bookmarkStart w:id="21" w:name="functional-testing"/>
+      <w:bookmarkStart w:id="22" w:name="system-testing1"/>
       <w:bookmarkEnd w:id="21"/>
+      <w:bookmarkEnd w:id="22"/>
       <w:r>
         <w:rPr/>
         <w:t>Functional Testing</w:t>
@@ -3917,8 +3932,6 @@
               <w:spacing w:after="200" w:before="0"/>
               <w:contextualSpacing w:val="false"/>
             </w:pPr>
-            <w:bookmarkStart w:id="22" w:name="__DdeLink__500_1443142718"/>
-            <w:bookmarkEnd w:id="22"/>
             <w:r>
               <w:rPr/>
               <w:t>Game finished without errors or bugs (PASS)</w:t>
@@ -4397,7 +4410,7 @@
             </w:pPr>
             <w:r>
               <w:rPr/>
-              <w:t>Game finished without errors or bugs (PASS)1</w:t>
+              <w:t>Game finished without errors or bugs (PASS)</w:t>
             </w:r>
           </w:p>
         </w:tc>

</xml_diff>